<commit_message>
Update Day 2 exercises.
</commit_message>
<xml_diff>
--- a/Servlets/Day2/Docs/Workshop 3 - HttpSession.docx
+++ b/Servlets/Day2/Docs/Workshop 3 - HttpSession.docx
@@ -38,7 +38,25 @@
           <w:rPr>
             <w:rStyle w:val="Hyperlink"/>
           </w:rPr>
-          <w:t>http://docker.local:49100/jsp-app/views/login.jsp</w:t>
+          <w:t>localhost:8080/servlet</w:t>
+        </w:r>
+        <w:r>
+          <w:rPr>
+            <w:rStyle w:val="Hyperlink"/>
+          </w:rPr>
+          <w:t>-app</w:t>
+        </w:r>
+        <w:r>
+          <w:rPr>
+            <w:rStyle w:val="Hyperlink"/>
+          </w:rPr>
+          <w:t>-day2</w:t>
+        </w:r>
+        <w:r>
+          <w:rPr>
+            <w:rStyle w:val="Hyperlink"/>
+          </w:rPr>
+          <w:t>/views/login.jsp</w:t>
         </w:r>
       </w:hyperlink>
       <w:r>
@@ -65,7 +83,6 @@
         </w:rPr>
         <w:t xml:space="preserve">Modify file </w:t>
       </w:r>
-      <w:proofErr w:type="spellStart"/>
       <w:r>
         <w:rPr>
           <w:b/>
@@ -73,7 +90,6 @@
         </w:rPr>
         <w:t>login.jsp</w:t>
       </w:r>
-      <w:proofErr w:type="spellEnd"/>
       <w:r>
         <w:rPr>
           <w:lang w:val="en-US"/>
@@ -96,37 +112,35 @@
         <w:rPr>
           <w:lang w:val="en-US"/>
         </w:rPr>
-        <w:t xml:space="preserve">Create a </w:t>
-      </w:r>
-      <w:proofErr w:type="spellStart"/>
-      <w:r>
-        <w:rPr>
-          <w:lang w:val="en-US"/>
-        </w:rPr>
-        <w:t>HttpServlet</w:t>
-      </w:r>
-      <w:proofErr w:type="spellEnd"/>
-      <w:r>
-        <w:rPr>
-          <w:lang w:val="en-US"/>
-        </w:rPr>
-        <w:t xml:space="preserve"> named </w:t>
-      </w:r>
-      <w:proofErr w:type="spellStart"/>
+        <w:t xml:space="preserve">Create a HttpServlet named </w:t>
+      </w:r>
       <w:r>
         <w:rPr>
           <w:b/>
           <w:lang w:val="en-US"/>
         </w:rPr>
-        <w:t>HttpSessionZTH</w:t>
-      </w:r>
-      <w:proofErr w:type="spellEnd"/>
+        <w:t>HttpSessionLogin</w:t>
+      </w:r>
       <w:r>
         <w:rPr>
           <w:b/>
           <w:lang w:val="en-US"/>
         </w:rPr>
-        <w:t xml:space="preserve">. </w:t>
+        <w:t>.</w:t>
+      </w:r>
+      <w:r>
+        <w:rPr>
+          <w:b/>
+          <w:lang w:val="en-US"/>
+        </w:rPr>
+        <w:t>java.</w:t>
+      </w:r>
+      <w:r>
+        <w:rPr>
+          <w:b/>
+          <w:lang w:val="en-US"/>
+        </w:rPr>
+        <w:t xml:space="preserve"> </w:t>
       </w:r>
     </w:p>
     <w:p>
@@ -144,21 +158,13 @@
         <w:rPr>
           <w:lang w:val="en-US"/>
         </w:rPr>
-        <w:t>Override ‘</w:t>
-      </w:r>
-      <w:proofErr w:type="spellStart"/>
-      <w:r>
-        <w:rPr>
-          <w:lang w:val="en-US"/>
-        </w:rPr>
-        <w:t>doPost</w:t>
-      </w:r>
-      <w:proofErr w:type="spellEnd"/>
-      <w:r>
-        <w:rPr>
-          <w:lang w:val="en-US"/>
-        </w:rPr>
-        <w:t>’ method.</w:t>
+        <w:t>Override doPost()</w:t>
+      </w:r>
+      <w:r>
+        <w:rPr>
+          <w:lang w:val="en-US"/>
+        </w:rPr>
+        <w:t xml:space="preserve"> method.</w:t>
       </w:r>
     </w:p>
     <w:p>
@@ -176,21 +182,13 @@
         <w:rPr>
           <w:lang w:val="en-US"/>
         </w:rPr>
-        <w:t>Inside the ‘</w:t>
-      </w:r>
-      <w:proofErr w:type="spellStart"/>
-      <w:r>
-        <w:rPr>
-          <w:lang w:val="en-US"/>
-        </w:rPr>
-        <w:t>doPost</w:t>
-      </w:r>
-      <w:proofErr w:type="spellEnd"/>
-      <w:r>
-        <w:rPr>
-          <w:lang w:val="en-US"/>
-        </w:rPr>
-        <w:t>’ get values for username and password.</w:t>
+        <w:t>Inside the doPost()</w:t>
+      </w:r>
+      <w:r>
+        <w:rPr>
+          <w:lang w:val="en-US"/>
+        </w:rPr>
+        <w:t xml:space="preserve"> get values for username and password.</w:t>
       </w:r>
     </w:p>
     <w:p>
@@ -226,27 +224,13 @@
         <w:rPr>
           <w:lang w:val="en-US"/>
         </w:rPr>
-        <w:t xml:space="preserve">Verify if the username and password entered in </w:t>
-      </w:r>
-      <w:proofErr w:type="spellStart"/>
-      <w:r>
-        <w:rPr>
-          <w:lang w:val="en-US"/>
-        </w:rPr>
-        <w:t>login.jsp</w:t>
-      </w:r>
-      <w:proofErr w:type="spellEnd"/>
-      <w:r>
-        <w:rPr>
-          <w:lang w:val="en-US"/>
-        </w:rPr>
-        <w:t xml:space="preserve"> are equals to </w:t>
-      </w:r>
-      <w:r>
-        <w:rPr>
-          <w:lang w:val="en-US"/>
-        </w:rPr>
-        <w:t>‘admin’</w:t>
+        <w:t xml:space="preserve">Verify if the username and password entered in login.jsp are equals to </w:t>
+      </w:r>
+      <w:r>
+        <w:rPr>
+          <w:lang w:val="en-US"/>
+        </w:rPr>
+        <w:t>“admin”</w:t>
       </w:r>
       <w:r>
         <w:rPr>
@@ -258,7 +242,7 @@
         <w:rPr>
           <w:lang w:val="en-US"/>
         </w:rPr>
-        <w:t>‘admin’</w:t>
+        <w:t>“admin”</w:t>
       </w:r>
       <w:r>
         <w:rPr>
@@ -290,7 +274,33 @@
         <w:rPr>
           <w:lang w:val="en-US"/>
         </w:rPr>
-        <w:t>“Welcome back!</w:t>
+        <w:t>“Welcome back</w:t>
+      </w:r>
+      <w:r>
+        <w:rPr>
+          <w:lang w:val="en-US"/>
+        </w:rPr>
+        <w:t xml:space="preserve"> </w:t>
+      </w:r>
+      <w:r>
+        <w:rPr>
+          <w:b/>
+          <w:color w:val="00B050"/>
+          <w:lang w:val="en-US"/>
+        </w:rPr>
+        <w:t>&lt;username&gt;</w:t>
+      </w:r>
+      <w:r>
+        <w:rPr>
+          <w:lang w:val="en-US"/>
+        </w:rPr>
+        <w:t xml:space="preserve"> !</w:t>
+      </w:r>
+      <w:r>
+        <w:rPr>
+          <w:lang w:val="en-US"/>
+        </w:rPr>
+        <w:t>”</w:t>
       </w:r>
     </w:p>
     <w:p>
@@ -300,27 +310,14 @@
           <w:lang w:val="en-US"/>
         </w:rPr>
       </w:pPr>
-      <w:r>
-        <w:rPr>
-          <w:lang w:val="en-US"/>
-        </w:rPr>
-        <w:t>Username: [username]”</w:t>
-      </w:r>
     </w:p>
     <w:p>
       <w:pPr>
         <w:pStyle w:val="ListParagraph"/>
+        <w:ind w:left="1440" w:firstLine="720"/>
       </w:pPr>
       <w:r>
         <w:t>**Optional** Write on the response object all cookies (name:value).</w:t>
-      </w:r>
-    </w:p>
-    <w:p>
-      <w:pPr>
-        <w:pStyle w:val="ListParagraph"/>
-      </w:pPr>
-      <w:r>
-        <w:t>Write on the response object session id from the request object.</w:t>
       </w:r>
     </w:p>
     <w:p>
@@ -332,13 +329,66 @@
         </w:numPr>
       </w:pPr>
       <w:r>
-        <w:t>If the values are not equals set username and session as attribute (setAttribute) on session from request object and redirect response to „loginFail.jsp”</w:t>
-      </w:r>
-      <w:r>
-        <w:t>.</w:t>
+        <w:t xml:space="preserve">Write on the response object </w:t>
+      </w:r>
+      <w:r>
+        <w:t xml:space="preserve">the </w:t>
       </w:r>
       <w:bookmarkStart w:id="0" w:name="_GoBack"/>
       <w:bookmarkEnd w:id="0"/>
+      <w:r>
+        <w:t>session id from the request object.</w:t>
+      </w:r>
+    </w:p>
+    <w:p>
+      <w:pPr>
+        <w:pStyle w:val="ListParagraph"/>
+      </w:pPr>
+    </w:p>
+    <w:p>
+      <w:pPr>
+        <w:pStyle w:val="ListParagraph"/>
+        <w:numPr>
+          <w:ilvl w:val="0"/>
+          <w:numId w:val="1"/>
+        </w:numPr>
+      </w:pPr>
+      <w:r>
+        <w:t>If the values are not equals</w:t>
+      </w:r>
+      <w:r>
+        <w:t>,</w:t>
+      </w:r>
+      <w:r>
+        <w:t xml:space="preserve"> set</w:t>
+      </w:r>
+      <w:r>
+        <w:t xml:space="preserve"> the</w:t>
+      </w:r>
+      <w:r>
+        <w:t xml:space="preserve"> username and </w:t>
+      </w:r>
+      <w:r>
+        <w:t xml:space="preserve">the </w:t>
+      </w:r>
+      <w:r>
+        <w:t>session as attribute</w:t>
+      </w:r>
+      <w:r>
+        <w:t xml:space="preserve">s with </w:t>
+      </w:r>
+      <w:r>
+        <w:t>setAttribute</w:t>
+      </w:r>
+      <w:r>
+        <w:t xml:space="preserve">() method, </w:t>
+      </w:r>
+      <w:r>
+        <w:t>on session from request object and redirect response to „loginFail.jsp”</w:t>
+      </w:r>
+      <w:r>
+        <w:t>.</w:t>
+      </w:r>
     </w:p>
     <w:sectPr>
       <w:pgSz w:w="12240" w:h="15840"/>

</xml_diff>